<commit_message>
Corrigido a tabela de produtos, add item
Nas próximas atualizações serão inseridas o CRUD e será utilizado dois controllers.
</commit_message>
<xml_diff>
--- a/documentos/wikiRioprev.docx
+++ b/documentos/wikiRioprev.docx
@@ -8,228 +8,26 @@
       </w:r>
     </w:p>
     <w:p>
-      <w:pPr>
-        <w:rPr>
-          <w:b/>
-          <w:bCs/>
-        </w:rPr>
-      </w:pPr>
-      <w:r>
-        <w:rPr>
-          <w:b/>
-          <w:bCs/>
-        </w:rPr>
-        <w:t>Criar arquivos:</w:t>
+      <w:r>
+        <w:t xml:space="preserve">Conhecimentos requeridos: </w:t>
+      </w:r>
+      <w:proofErr w:type="spellStart"/>
+      <w:r>
+        <w:t>html</w:t>
+      </w:r>
+      <w:proofErr w:type="spellEnd"/>
+      <w:r>
+        <w:t xml:space="preserve">, css, PHP, JQUERY, </w:t>
+      </w:r>
+      <w:proofErr w:type="spellStart"/>
+      <w:r>
+        <w:t>Codeigniter</w:t>
+      </w:r>
+      <w:proofErr w:type="spellEnd"/>
+      <w:r>
+        <w:t xml:space="preserve"> e Banco de dados. </w:t>
       </w:r>
     </w:p>
-    <w:tbl>
-      <w:tblPr>
-        <w:tblStyle w:val="TabeladeGrade4"/>
-        <w:tblW w:w="0" w:type="auto"/>
-        <w:tblLook w:val="04A0" w:firstRow="1" w:lastRow="0" w:firstColumn="1" w:lastColumn="0" w:noHBand="0" w:noVBand="1"/>
-      </w:tblPr>
-      <w:tblGrid>
-        <w:gridCol w:w="4247"/>
-        <w:gridCol w:w="4247"/>
-      </w:tblGrid>
-      <w:tr>
-        <w:trPr>
-          <w:cnfStyle w:val="100000000000" w:firstRow="1" w:lastRow="0" w:firstColumn="0" w:lastColumn="0" w:oddVBand="0" w:evenVBand="0" w:oddHBand="0" w:evenHBand="0" w:firstRowFirstColumn="0" w:firstRowLastColumn="0" w:lastRowFirstColumn="0" w:lastRowLastColumn="0"/>
-        </w:trPr>
-        <w:tc>
-          <w:tcPr>
-            <w:cnfStyle w:val="001000000000" w:firstRow="0" w:lastRow="0" w:firstColumn="1" w:lastColumn="0" w:oddVBand="0" w:evenVBand="0" w:oddHBand="0" w:evenHBand="0" w:firstRowFirstColumn="0" w:firstRowLastColumn="0" w:lastRowFirstColumn="0" w:lastRowLastColumn="0"/>
-            <w:tcW w:w="4247" w:type="dxa"/>
-          </w:tcPr>
-          <w:p>
-            <w:pPr>
-              <w:jc w:val="center"/>
-            </w:pPr>
-            <w:r>
-              <w:t>Tag</w:t>
-            </w:r>
-          </w:p>
-        </w:tc>
-        <w:tc>
-          <w:tcPr>
-            <w:tcW w:w="4247" w:type="dxa"/>
-          </w:tcPr>
-          <w:p>
-            <w:pPr>
-              <w:jc w:val="center"/>
-              <w:cnfStyle w:val="100000000000" w:firstRow="1" w:lastRow="0" w:firstColumn="0" w:lastColumn="0" w:oddVBand="0" w:evenVBand="0" w:oddHBand="0" w:evenHBand="0" w:firstRowFirstColumn="0" w:firstRowLastColumn="0" w:lastRowFirstColumn="0" w:lastRowLastColumn="0"/>
-            </w:pPr>
-            <w:r>
-              <w:t>Extensão do arquivo</w:t>
-            </w:r>
-          </w:p>
-        </w:tc>
-      </w:tr>
-      <w:tr>
-        <w:trPr>
-          <w:cnfStyle w:val="000000100000" w:firstRow="0" w:lastRow="0" w:firstColumn="0" w:lastColumn="0" w:oddVBand="0" w:evenVBand="0" w:oddHBand="1" w:evenHBand="0" w:firstRowFirstColumn="0" w:firstRowLastColumn="0" w:lastRowFirstColumn="0" w:lastRowLastColumn="0"/>
-        </w:trPr>
-        <w:tc>
-          <w:tcPr>
-            <w:cnfStyle w:val="001000000000" w:firstRow="0" w:lastRow="0" w:firstColumn="1" w:lastColumn="0" w:oddVBand="0" w:evenVBand="0" w:oddHBand="0" w:evenHBand="0" w:firstRowFirstColumn="0" w:firstRowLastColumn="0" w:lastRowFirstColumn="0" w:lastRowLastColumn="0"/>
-            <w:tcW w:w="4247" w:type="dxa"/>
-          </w:tcPr>
-          <w:p>
-            <w:pPr>
-              <w:spacing w:after="160" w:line="259" w:lineRule="auto"/>
-              <w:jc w:val="center"/>
-            </w:pPr>
-            <w:r>
-              <w:t>&lt;html&gt;</w:t>
-            </w:r>
-            <w:r>
-              <w:t xml:space="preserve"> </w:t>
-            </w:r>
-            <w:r>
-              <w:t xml:space="preserve"> </w:t>
-            </w:r>
-            <w:r>
-              <w:t xml:space="preserve"> &lt;/html&gt;</w:t>
-            </w:r>
-          </w:p>
-        </w:tc>
-        <w:tc>
-          <w:tcPr>
-            <w:tcW w:w="4247" w:type="dxa"/>
-          </w:tcPr>
-          <w:p>
-            <w:pPr>
-              <w:jc w:val="center"/>
-              <w:cnfStyle w:val="000000100000" w:firstRow="0" w:lastRow="0" w:firstColumn="0" w:lastColumn="0" w:oddVBand="0" w:evenVBand="0" w:oddHBand="1" w:evenHBand="0" w:firstRowFirstColumn="0" w:firstRowLastColumn="0" w:lastRowFirstColumn="0" w:lastRowLastColumn="0"/>
-            </w:pPr>
-            <w:r>
-              <w:t>.html</w:t>
-            </w:r>
-          </w:p>
-        </w:tc>
-      </w:tr>
-      <w:tr>
-        <w:tc>
-          <w:tcPr>
-            <w:cnfStyle w:val="001000000000" w:firstRow="0" w:lastRow="0" w:firstColumn="1" w:lastColumn="0" w:oddVBand="0" w:evenVBand="0" w:oddHBand="0" w:evenHBand="0" w:firstRowFirstColumn="0" w:firstRowLastColumn="0" w:lastRowFirstColumn="0" w:lastRowLastColumn="0"/>
-            <w:tcW w:w="4247" w:type="dxa"/>
-          </w:tcPr>
-          <w:p>
-            <w:pPr>
-              <w:spacing w:after="160" w:line="259" w:lineRule="auto"/>
-              <w:jc w:val="center"/>
-            </w:pPr>
-            <w:r>
-              <w:t>&lt;</w:t>
-            </w:r>
-            <w:r>
-              <w:t>style</w:t>
-            </w:r>
-            <w:r>
-              <w:t xml:space="preserve">&gt; </w:t>
-            </w:r>
-            <w:r>
-              <w:t>&lt;/style&gt;</w:t>
-            </w:r>
-          </w:p>
-        </w:tc>
-        <w:tc>
-          <w:tcPr>
-            <w:tcW w:w="4247" w:type="dxa"/>
-          </w:tcPr>
-          <w:p>
-            <w:pPr>
-              <w:jc w:val="center"/>
-              <w:cnfStyle w:val="000000000000" w:firstRow="0" w:lastRow="0" w:firstColumn="0" w:lastColumn="0" w:oddVBand="0" w:evenVBand="0" w:oddHBand="0" w:evenHBand="0" w:firstRowFirstColumn="0" w:firstRowLastColumn="0" w:lastRowFirstColumn="0" w:lastRowLastColumn="0"/>
-            </w:pPr>
-            <w:r>
-              <w:t>.css</w:t>
-            </w:r>
-          </w:p>
-        </w:tc>
-      </w:tr>
-      <w:tr>
-        <w:trPr>
-          <w:cnfStyle w:val="000000100000" w:firstRow="0" w:lastRow="0" w:firstColumn="0" w:lastColumn="0" w:oddVBand="0" w:evenVBand="0" w:oddHBand="1" w:evenHBand="0" w:firstRowFirstColumn="0" w:firstRowLastColumn="0" w:lastRowFirstColumn="0" w:lastRowLastColumn="0"/>
-        </w:trPr>
-        <w:tc>
-          <w:tcPr>
-            <w:cnfStyle w:val="001000000000" w:firstRow="0" w:lastRow="0" w:firstColumn="1" w:lastColumn="0" w:oddVBand="0" w:evenVBand="0" w:oddHBand="0" w:evenHBand="0" w:firstRowFirstColumn="0" w:firstRowLastColumn="0" w:lastRowFirstColumn="0" w:lastRowLastColumn="0"/>
-            <w:tcW w:w="4247" w:type="dxa"/>
-          </w:tcPr>
-          <w:p>
-            <w:pPr>
-              <w:spacing w:after="160" w:line="259" w:lineRule="auto"/>
-              <w:jc w:val="center"/>
-            </w:pPr>
-            <w:r>
-              <w:t>&lt;script&gt; &lt;/script&gt;</w:t>
-            </w:r>
-          </w:p>
-        </w:tc>
-        <w:tc>
-          <w:tcPr>
-            <w:tcW w:w="4247" w:type="dxa"/>
-          </w:tcPr>
-          <w:p>
-            <w:pPr>
-              <w:jc w:val="center"/>
-              <w:cnfStyle w:val="000000100000" w:firstRow="0" w:lastRow="0" w:firstColumn="0" w:lastColumn="0" w:oddVBand="0" w:evenVBand="0" w:oddHBand="1" w:evenHBand="0" w:firstRowFirstColumn="0" w:firstRowLastColumn="0" w:lastRowFirstColumn="0" w:lastRowLastColumn="0"/>
-            </w:pPr>
-            <w:r>
-              <w:t>.js</w:t>
-            </w:r>
-          </w:p>
-        </w:tc>
-      </w:tr>
-      <w:tr>
-        <w:tc>
-          <w:tcPr>
-            <w:cnfStyle w:val="001000000000" w:firstRow="0" w:lastRow="0" w:firstColumn="1" w:lastColumn="0" w:oddVBand="0" w:evenVBand="0" w:oddHBand="0" w:evenHBand="0" w:firstRowFirstColumn="0" w:firstRowLastColumn="0" w:lastRowFirstColumn="0" w:lastRowLastColumn="0"/>
-            <w:tcW w:w="4247" w:type="dxa"/>
-          </w:tcPr>
-          <w:p>
-            <w:pPr>
-              <w:spacing w:after="160" w:line="259" w:lineRule="auto"/>
-              <w:jc w:val="center"/>
-            </w:pPr>
-            <w:r>
-              <w:t>&lt;?php</w:t>
-            </w:r>
-            <w:r>
-              <w:t>&gt;</w:t>
-            </w:r>
-            <w:r>
-              <w:t xml:space="preserve"> </w:t>
-            </w:r>
-            <w:r>
-              <w:t xml:space="preserve"> </w:t>
-            </w:r>
-            <w:r>
-              <w:t xml:space="preserve"> </w:t>
-            </w:r>
-            <w:r>
-              <w:t>&lt;/php&gt;</w:t>
-            </w:r>
-          </w:p>
-        </w:tc>
-        <w:tc>
-          <w:tcPr>
-            <w:tcW w:w="4247" w:type="dxa"/>
-          </w:tcPr>
-          <w:p>
-            <w:pPr>
-              <w:jc w:val="center"/>
-              <w:cnfStyle w:val="000000000000" w:firstRow="0" w:lastRow="0" w:firstColumn="0" w:lastColumn="0" w:oddVBand="0" w:evenVBand="0" w:oddHBand="0" w:evenHBand="0" w:firstRowFirstColumn="0" w:firstRowLastColumn="0" w:lastRowFirstColumn="0" w:lastRowLastColumn="0"/>
-            </w:pPr>
-            <w:r>
-              <w:t>.php</w:t>
-            </w:r>
-          </w:p>
-        </w:tc>
-      </w:tr>
-    </w:tbl>
-    <w:p/>
     <w:p>
       <w:pPr>
         <w:rPr>
@@ -299,6 +97,9 @@
     </w:p>
     <w:p>
       <w:r>
+        <w:rPr>
+          <w:noProof/>
+        </w:rPr>
         <w:drawing>
           <wp:inline distT="0" distB="0" distL="0" distR="0" wp14:anchorId="16CA0C75" wp14:editId="1984B8EF">
             <wp:extent cx="5622831" cy="2738437"/>
@@ -352,12 +153,14 @@
         <w:t xml:space="preserve">Baixar o framework </w:t>
       </w:r>
       <w:hyperlink r:id="rId6" w:history="1">
+        <w:proofErr w:type="spellStart"/>
         <w:r>
           <w:rPr>
             <w:rStyle w:val="Hyperlink"/>
           </w:rPr>
           <w:t>Codeigniter</w:t>
         </w:r>
+        <w:proofErr w:type="spellEnd"/>
       </w:hyperlink>
       <w:r>
         <w:t xml:space="preserve"> para desenvolvimento de aplicações em PHP</w:t>
@@ -387,12 +190,14 @@
         <w:t xml:space="preserve"> em </w:t>
       </w:r>
       <w:hyperlink r:id="rId7" w:history="1">
+        <w:proofErr w:type="spellStart"/>
         <w:r>
           <w:rPr>
             <w:rStyle w:val="Hyperlink"/>
           </w:rPr>
           <w:t>PHPInfo</w:t>
         </w:r>
+        <w:proofErr w:type="spellEnd"/>
       </w:hyperlink>
       <w:r>
         <w:t xml:space="preserve">. </w:t>
@@ -472,10 +277,7 @@
         <w:t xml:space="preserve"> </w:t>
       </w:r>
       <w:r>
-        <w:t>para programar em PHP</w:t>
-      </w:r>
-      <w:r>
-        <w:t xml:space="preserve"> </w:t>
+        <w:t xml:space="preserve">para programar em PHP </w:t>
       </w:r>
       <w:r>
         <w:t>que baixe o</w:t>
@@ -517,8 +319,13 @@
       <w:r>
         <w:t xml:space="preserve">extensão </w:t>
       </w:r>
-      <w:r>
-        <w:t>Xdebug específica</w:t>
+      <w:proofErr w:type="spellStart"/>
+      <w:r>
+        <w:t>Xdebug</w:t>
+      </w:r>
+      <w:proofErr w:type="spellEnd"/>
+      <w:r>
+        <w:t xml:space="preserve"> específica</w:t>
       </w:r>
       <w:r>
         <w:t xml:space="preserve"> </w:t>
@@ -558,6 +365,9 @@
     </w:p>
     <w:p>
       <w:r>
+        <w:rPr>
+          <w:noProof/>
+        </w:rPr>
         <w:drawing>
           <wp:inline distT="0" distB="0" distL="0" distR="0" wp14:anchorId="6C4510C0" wp14:editId="6608A804">
             <wp:extent cx="6076749" cy="944127"/>

</xml_diff>